<commit_message>
added pdf of weekly report
</commit_message>
<xml_diff>
--- a/reports/WEEKLY REPORT DE BENEDETTI MATTEO 17-01-2020.docx
+++ b/reports/WEEKLY REPORT DE BENEDETTI MATTEO 17-01-2020.docx
@@ -133,19 +133,46 @@
     </w:p>
     <w:p>
       <w:r>
-        <w:t>I started writing the table of contents of my Master Thesis and a draft of the first Chapter containing an</w:t>
+        <w:t xml:space="preserve">I </w:t>
+      </w:r>
+      <w:r>
+        <w:t>wrote a draft of</w:t>
+      </w:r>
+      <w:r>
+        <w:t xml:space="preserve"> the table of contents of my Master Thesis and </w:t>
+      </w:r>
+      <w:r>
+        <w:t>started working on</w:t>
+      </w:r>
+      <w:r>
+        <w:t xml:space="preserve"> the first Chapter containing an introduction about ESA</w:t>
+      </w:r>
+      <w:r>
+        <w:t xml:space="preserve"> </w:t>
+      </w:r>
+      <w:r>
+        <w:t>and</w:t>
+      </w:r>
+      <w:r>
+        <w:t xml:space="preserve"> the lab</w:t>
+      </w:r>
+      <w:r>
+        <w:t xml:space="preserve">, </w:t>
+      </w:r>
+      <w:r>
+        <w:t xml:space="preserve">the Mars Sample </w:t>
+      </w:r>
+      <w:r>
+        <w:t>Return mission</w:t>
+      </w:r>
+      <w:r>
+        <w:t xml:space="preserve"> and the Sample Fetch Rover and more specifically the thesis objectives</w:t>
+      </w:r>
+      <w:r>
+        <w:t>.</w:t>
       </w:r>
       <w:bookmarkStart w:id="0" w:name="_GoBack"/>
       <w:bookmarkEnd w:id="0"/>
-      <w:r>
-        <w:t xml:space="preserve"> introduction about ESA, the lab and the Mars Sample </w:t>
-      </w:r>
-      <w:r>
-        <w:t>Return mission</w:t>
-      </w:r>
-      <w:r>
-        <w:t>.</w:t>
-      </w:r>
     </w:p>
     <w:p>
       <w:pPr>

</xml_diff>